<commit_message>
Update Mobile Client Design and Implementation copy.docx
</commit_message>
<xml_diff>
--- a/Mobile Client/Mobile Client Design and Implementation copy.docx
+++ b/Mobile Client/Mobile Client Design and Implementation copy.docx
@@ -52,13 +52,7 @@
         <w:rPr>
           <w:sz w:val="22"/>
         </w:rPr>
-        <w:t xml:space="preserve"> with a use of a grade based build system you have the option to preview a layout on multiple screen configurations while editing. With the use of extensible Mark-up Language (XML) it aided the development of the screen layouts. This was beneficial as it gave the ability to meet the usability and functional requirements of the application. To display the screens</w:t>
-      </w:r>
-      <w:r>
-        <w:rPr>
-          <w:sz w:val="22"/>
-        </w:rPr>
-        <w:t xml:space="preserve"> an android emulator was </w:t>
+        <w:t xml:space="preserve"> with a use of a grade based build system you have the option to preview a layout on multiple screen configurations while editing. With the use of extensible Mark-up Language (XML) it aided the development of the screen layouts. This was beneficial as it gave the ability to meet the usability and functional requirements of the application. To display the screens an android emulator was </w:t>
       </w:r>
       <w:r>
         <w:rPr>
@@ -70,13 +64,7 @@
         <w:rPr>
           <w:sz w:val="22"/>
         </w:rPr>
-        <w:t xml:space="preserve"> and </w:t>
-      </w:r>
-      <w:r>
-        <w:rPr>
-          <w:sz w:val="22"/>
-        </w:rPr>
-        <w:t>an android phone was used to make sure the application was running successfully as well as provide a visual feel on how the app would feel</w:t>
+        <w:t xml:space="preserve"> and an android phone was used to make sure the application was running successfully as well as provide a visual feel on how the app would feel</w:t>
       </w:r>
       <w:r>
         <w:rPr>
@@ -108,13 +96,7 @@
         <w:rPr>
           <w:sz w:val="22"/>
         </w:rPr>
-        <w:t>N</w:t>
-      </w:r>
-      <w:r>
-        <w:rPr>
-          <w:sz w:val="22"/>
-        </w:rPr>
-        <w:t>ode.js is an open-source and cross-platform JavaScript runtime environment</w:t>
+        <w:t>Node.js is an open-source and cross-platform JavaScript runtime environment</w:t>
       </w:r>
       <w:r>
         <w:rPr>
@@ -270,16 +252,67 @@
         </w:rPr>
         <w:t>to send a request using one of Volley's out-of-the-box request types (raw strings, images, and JSON)</w:t>
       </w:r>
+    </w:p>
+    <w:p>
+      <w:pPr>
+        <w:rPr>
+          <w:sz w:val="22"/>
+        </w:rPr>
+      </w:pPr>
+    </w:p>
+    <w:p>
+      <w:pPr>
+        <w:rPr>
+          <w:sz w:val="22"/>
+        </w:rPr>
+      </w:pPr>
+      <w:r>
+        <w:rPr>
+          <w:sz w:val="22"/>
+        </w:rPr>
+        <w:t xml:space="preserve">Design </w:t>
+      </w:r>
+    </w:p>
+    <w:p>
+      <w:pPr>
+        <w:rPr>
+          <w:sz w:val="22"/>
+        </w:rPr>
+      </w:pPr>
+    </w:p>
+    <w:p>
+      <w:pPr>
+        <w:rPr>
+          <w:sz w:val="22"/>
+        </w:rPr>
+      </w:pPr>
+      <w:r>
+        <w:rPr>
+          <w:sz w:val="22"/>
+        </w:rPr>
+        <w:t>The User Experience was very important in the design of this application, so this aspect of the application was carefully considere</w:t>
+      </w:r>
+      <w:r>
+        <w:rPr>
+          <w:sz w:val="22"/>
+        </w:rPr>
+        <w:t>d</w:t>
+      </w:r>
+      <w:r>
+        <w:rPr>
+          <w:sz w:val="22"/>
+        </w:rPr>
+        <w:t xml:space="preserve">. The navigation around the application was simple enough for the user to understand. It was decided that the application should follow a consistent design throughout, this meant determining a suitable colour scheme which will be used in all the pages of the application. </w:t>
+      </w:r>
+      <w:r>
+        <w:rPr>
+          <w:sz w:val="22"/>
+        </w:rPr>
+        <w:t>A navigation menu is used for simplicity reasons to save space on the pages of the application. In the application there are 3 main sections, Home page, Edit Page, Help page.</w:t>
+      </w:r>
       <w:bookmarkStart w:id="0" w:name="_GoBack"/>
       <w:bookmarkEnd w:id="0"/>
     </w:p>
-    <w:p>
-      <w:pPr>
-        <w:rPr>
-          <w:sz w:val="22"/>
-        </w:rPr>
-      </w:pPr>
-    </w:p>
     <w:p/>
     <w:p>
       <w:pPr>
@@ -505,6 +538,7 @@
         </w:numPr>
       </w:pPr>
       <w:r>
+        <w:lastRenderedPageBreak/>
         <w:t>File Editing</w:t>
       </w:r>
     </w:p>
@@ -589,450 +623,450 @@
         </w:numPr>
       </w:pPr>
       <w:r>
+        <w:t>Ensure all files from server are accessible</w:t>
+      </w:r>
+    </w:p>
+    <w:p>
+      <w:pPr>
+        <w:pStyle w:val="ListParagraph"/>
+        <w:numPr>
+          <w:ilvl w:val="2"/>
+          <w:numId w:val="2"/>
+        </w:numPr>
+      </w:pPr>
+      <w:r>
+        <w:t>Maybe only able to edit text documents?</w:t>
+      </w:r>
+    </w:p>
+    <w:p>
+      <w:pPr>
+        <w:pStyle w:val="ListParagraph"/>
+        <w:numPr>
+          <w:ilvl w:val="1"/>
+          <w:numId w:val="2"/>
+        </w:numPr>
+      </w:pPr>
+      <w:r>
+        <w:t>Ensure ability to delete files from mobile</w:t>
+      </w:r>
+    </w:p>
+    <w:p>
+      <w:pPr>
+        <w:pStyle w:val="ListParagraph"/>
+        <w:numPr>
+          <w:ilvl w:val="1"/>
+          <w:numId w:val="2"/>
+        </w:numPr>
+      </w:pPr>
+      <w:r>
+        <w:t>All changes update the server files</w:t>
+      </w:r>
+    </w:p>
+    <w:p>
+      <w:pPr>
+        <w:pStyle w:val="ListParagraph"/>
+        <w:numPr>
+          <w:ilvl w:val="1"/>
+          <w:numId w:val="2"/>
+        </w:numPr>
+      </w:pPr>
+      <w:r>
+        <w:t xml:space="preserve">Any collisions must be dealt with </w:t>
+      </w:r>
+    </w:p>
+    <w:p>
+      <w:pPr>
+        <w:pStyle w:val="ListParagraph"/>
+        <w:numPr>
+          <w:ilvl w:val="2"/>
+          <w:numId w:val="2"/>
+        </w:numPr>
+      </w:pPr>
+      <w:r>
+        <w:t xml:space="preserve">Decide which takes priority? </w:t>
+      </w:r>
+    </w:p>
+    <w:p>
+      <w:pPr>
+        <w:pStyle w:val="ListParagraph"/>
+        <w:numPr>
+          <w:ilvl w:val="2"/>
+          <w:numId w:val="2"/>
+        </w:numPr>
+      </w:pPr>
+      <w:r>
+        <w:t xml:space="preserve">If there’s a clash discard the mobile? </w:t>
+      </w:r>
+    </w:p>
+    <w:p>
+      <w:pPr>
+        <w:pStyle w:val="ListParagraph"/>
+        <w:numPr>
+          <w:ilvl w:val="2"/>
+          <w:numId w:val="2"/>
+        </w:numPr>
+      </w:pPr>
+      <w:r>
+        <w:t xml:space="preserve">Upload as a different title? </w:t>
+      </w:r>
+    </w:p>
+    <w:p>
+      <w:pPr>
+        <w:pStyle w:val="Heading1"/>
+      </w:pPr>
+      <w:r>
+        <w:t>Design:</w:t>
+      </w:r>
+    </w:p>
+    <w:p>
+      <w:pPr>
+        <w:pStyle w:val="ListParagraph"/>
+        <w:numPr>
+          <w:ilvl w:val="0"/>
+          <w:numId w:val="1"/>
+        </w:numPr>
+      </w:pPr>
+      <w:r>
+        <w:t xml:space="preserve">Main objective: Productivity </w:t>
+      </w:r>
+    </w:p>
+    <w:p>
+      <w:pPr>
+        <w:pStyle w:val="ListParagraph"/>
+        <w:numPr>
+          <w:ilvl w:val="1"/>
+          <w:numId w:val="1"/>
+        </w:numPr>
+      </w:pPr>
+      <w:r>
+        <w:t xml:space="preserve">4 Main parts of the application </w:t>
+      </w:r>
+    </w:p>
+    <w:p>
+      <w:pPr>
+        <w:pStyle w:val="ListParagraph"/>
+        <w:numPr>
+          <w:ilvl w:val="2"/>
+          <w:numId w:val="1"/>
+        </w:numPr>
+      </w:pPr>
+      <w:r>
+        <w:t>Home page</w:t>
+      </w:r>
+    </w:p>
+    <w:p>
+      <w:pPr>
+        <w:pStyle w:val="ListParagraph"/>
+        <w:numPr>
+          <w:ilvl w:val="2"/>
+          <w:numId w:val="1"/>
+        </w:numPr>
+      </w:pPr>
+      <w:r>
+        <w:t>Edit Page</w:t>
+      </w:r>
+    </w:p>
+    <w:p>
+      <w:pPr>
+        <w:pStyle w:val="ListParagraph"/>
+        <w:numPr>
+          <w:ilvl w:val="2"/>
+          <w:numId w:val="1"/>
+        </w:numPr>
+      </w:pPr>
+      <w:r>
+        <w:t>Help Page</w:t>
+      </w:r>
+    </w:p>
+    <w:p>
+      <w:pPr>
+        <w:pStyle w:val="ListParagraph"/>
+        <w:numPr>
+          <w:ilvl w:val="3"/>
+          <w:numId w:val="1"/>
+        </w:numPr>
+      </w:pPr>
+      <w:r>
+        <w:t>Provide Instructions for user, clear up any possible issues</w:t>
+      </w:r>
+    </w:p>
+    <w:p>
+      <w:pPr>
+        <w:pStyle w:val="ListParagraph"/>
+        <w:numPr>
+          <w:ilvl w:val="2"/>
+          <w:numId w:val="1"/>
+        </w:numPr>
+      </w:pPr>
+      <w:r>
+        <w:t>Navigation Bar</w:t>
+      </w:r>
+    </w:p>
+    <w:p>
+      <w:pPr>
+        <w:pStyle w:val="ListParagraph"/>
+        <w:numPr>
+          <w:ilvl w:val="3"/>
+          <w:numId w:val="1"/>
+        </w:numPr>
+      </w:pPr>
+      <w:r>
+        <w:t>Just have links to the previous three pages mentioned</w:t>
+      </w:r>
+    </w:p>
+    <w:p>
+      <w:pPr>
+        <w:pStyle w:val="ListParagraph"/>
+        <w:numPr>
+          <w:ilvl w:val="3"/>
+          <w:numId w:val="1"/>
+        </w:numPr>
+      </w:pPr>
+      <w:r>
+        <w:t>Use navigation tray design</w:t>
+      </w:r>
+    </w:p>
+    <w:p>
+      <w:pPr>
+        <w:pStyle w:val="ListParagraph"/>
+        <w:numPr>
+          <w:ilvl w:val="1"/>
+          <w:numId w:val="1"/>
+        </w:numPr>
+      </w:pPr>
+      <w:r>
+        <w:t>Limit of 2 pages for the main feature</w:t>
+      </w:r>
+    </w:p>
+    <w:p>
+      <w:pPr>
+        <w:pStyle w:val="ListParagraph"/>
+        <w:numPr>
+          <w:ilvl w:val="2"/>
+          <w:numId w:val="1"/>
+        </w:numPr>
+      </w:pPr>
+      <w:r>
+        <w:t>Home page – Display all the files</w:t>
+      </w:r>
+    </w:p>
+    <w:p>
+      <w:pPr>
+        <w:pStyle w:val="ListParagraph"/>
+        <w:numPr>
+          <w:ilvl w:val="2"/>
+          <w:numId w:val="1"/>
+        </w:numPr>
+      </w:pPr>
+      <w:r>
+        <w:t>Edit page – Edit the files selected from the home page</w:t>
+      </w:r>
+    </w:p>
+    <w:p>
+      <w:pPr>
+        <w:pStyle w:val="ListParagraph"/>
+        <w:numPr>
+          <w:ilvl w:val="1"/>
+          <w:numId w:val="1"/>
+        </w:numPr>
+      </w:pPr>
+      <w:r>
+        <w:t xml:space="preserve">Why? </w:t>
+      </w:r>
+    </w:p>
+    <w:p>
+      <w:pPr>
+        <w:pStyle w:val="ListParagraph"/>
+        <w:numPr>
+          <w:ilvl w:val="2"/>
+          <w:numId w:val="1"/>
+        </w:numPr>
+      </w:pPr>
+      <w:r>
+        <w:t xml:space="preserve">Simplicity </w:t>
+      </w:r>
+    </w:p>
+    <w:p>
+      <w:pPr>
+        <w:pStyle w:val="ListParagraph"/>
+        <w:numPr>
+          <w:ilvl w:val="2"/>
+          <w:numId w:val="1"/>
+        </w:numPr>
+      </w:pPr>
+      <w:r>
+        <w:t>Efficiency</w:t>
+      </w:r>
+    </w:p>
+    <w:p>
+      <w:pPr>
+        <w:pStyle w:val="ListParagraph"/>
+        <w:numPr>
+          <w:ilvl w:val="2"/>
+          <w:numId w:val="1"/>
+        </w:numPr>
+      </w:pPr>
+      <w:r>
+        <w:t xml:space="preserve">Aim of the app is to work with files – over complicated pages would be a hinderance </w:t>
+      </w:r>
+    </w:p>
+    <w:p>
+      <w:pPr>
+        <w:pStyle w:val="ListParagraph"/>
+        <w:numPr>
+          <w:ilvl w:val="1"/>
+          <w:numId w:val="1"/>
+        </w:numPr>
+      </w:pPr>
+      <w:r>
+        <w:t>Colour Scheme</w:t>
+      </w:r>
+    </w:p>
+    <w:p>
+      <w:pPr>
+        <w:pStyle w:val="ListParagraph"/>
+        <w:numPr>
+          <w:ilvl w:val="2"/>
+          <w:numId w:val="1"/>
+        </w:numPr>
+      </w:pPr>
+      <w:r>
+        <w:t>Sticking with default android colour scheme</w:t>
+      </w:r>
+    </w:p>
+    <w:p>
+      <w:pPr>
+        <w:pStyle w:val="ListParagraph"/>
+        <w:numPr>
+          <w:ilvl w:val="2"/>
+          <w:numId w:val="1"/>
+        </w:numPr>
+      </w:pPr>
+      <w:r>
+        <w:t>Only sticking to a single colour scheme – don’t want an overly complex design</w:t>
+      </w:r>
+    </w:p>
+    <w:p>
+      <w:pPr>
+        <w:pStyle w:val="ListParagraph"/>
+        <w:numPr>
+          <w:ilvl w:val="0"/>
+          <w:numId w:val="1"/>
+        </w:numPr>
+      </w:pPr>
+      <w:r>
+        <w:t>Home Page</w:t>
+      </w:r>
+    </w:p>
+    <w:p>
+      <w:pPr>
+        <w:pStyle w:val="ListParagraph"/>
+        <w:numPr>
+          <w:ilvl w:val="1"/>
+          <w:numId w:val="1"/>
+        </w:numPr>
+      </w:pPr>
+      <w:r>
+        <w:t>Consist of listview</w:t>
+      </w:r>
+    </w:p>
+    <w:p>
+      <w:pPr>
+        <w:pStyle w:val="ListParagraph"/>
+        <w:numPr>
+          <w:ilvl w:val="2"/>
+          <w:numId w:val="1"/>
+        </w:numPr>
+      </w:pPr>
+      <w:r>
+        <w:t>First line: File name</w:t>
+      </w:r>
+    </w:p>
+    <w:p>
+      <w:pPr>
+        <w:pStyle w:val="ListParagraph"/>
+        <w:numPr>
+          <w:ilvl w:val="2"/>
+          <w:numId w:val="1"/>
+        </w:numPr>
+      </w:pPr>
+      <w:r>
+        <w:t>Second Line: Author</w:t>
+      </w:r>
+    </w:p>
+    <w:p>
+      <w:pPr>
+        <w:pStyle w:val="ListParagraph"/>
+        <w:numPr>
+          <w:ilvl w:val="2"/>
+          <w:numId w:val="1"/>
+        </w:numPr>
+      </w:pPr>
+      <w:r>
+        <w:t>Click on list entry to edit</w:t>
+      </w:r>
+    </w:p>
+    <w:p>
+      <w:pPr>
+        <w:pStyle w:val="ListParagraph"/>
+        <w:numPr>
+          <w:ilvl w:val="0"/>
+          <w:numId w:val="1"/>
+        </w:numPr>
+      </w:pPr>
+      <w:r>
+        <w:t>Edit page</w:t>
+      </w:r>
+      <w:r>
+        <w:t xml:space="preserve"> – Main challenge</w:t>
+      </w:r>
+    </w:p>
+    <w:p>
+      <w:pPr>
+        <w:pStyle w:val="ListParagraph"/>
+        <w:numPr>
+          <w:ilvl w:val="1"/>
+          <w:numId w:val="1"/>
+        </w:numPr>
+      </w:pPr>
+      <w:r>
+        <w:t>Text box where file will be parsed</w:t>
+      </w:r>
+    </w:p>
+    <w:p>
+      <w:pPr>
+        <w:pStyle w:val="ListParagraph"/>
+        <w:numPr>
+          <w:ilvl w:val="1"/>
+          <w:numId w:val="1"/>
+        </w:numPr>
+      </w:pPr>
+      <w:r>
+        <w:t>Changes made in the text box</w:t>
+      </w:r>
+    </w:p>
+    <w:p>
+      <w:pPr>
+        <w:pStyle w:val="ListParagraph"/>
+        <w:numPr>
+          <w:ilvl w:val="1"/>
+          <w:numId w:val="1"/>
+        </w:numPr>
+      </w:pPr>
+      <w:r>
+        <w:t>Press save to use file writer to write into the file the file witch changes</w:t>
+      </w:r>
+    </w:p>
+    <w:p>
+      <w:pPr>
+        <w:pStyle w:val="ListParagraph"/>
+        <w:numPr>
+          <w:ilvl w:val="2"/>
+          <w:numId w:val="1"/>
+        </w:numPr>
+      </w:pPr>
+      <w:r>
         <w:lastRenderedPageBreak/>
-        <w:t>Ensure all files from server are accessible</w:t>
-      </w:r>
-    </w:p>
-    <w:p>
-      <w:pPr>
-        <w:pStyle w:val="ListParagraph"/>
-        <w:numPr>
-          <w:ilvl w:val="2"/>
-          <w:numId w:val="2"/>
-        </w:numPr>
-      </w:pPr>
-      <w:r>
-        <w:t>Maybe only able to edit text documents?</w:t>
-      </w:r>
-    </w:p>
-    <w:p>
-      <w:pPr>
-        <w:pStyle w:val="ListParagraph"/>
-        <w:numPr>
-          <w:ilvl w:val="1"/>
-          <w:numId w:val="2"/>
-        </w:numPr>
-      </w:pPr>
-      <w:r>
-        <w:t>Ensure ability to delete files from mobile</w:t>
-      </w:r>
-    </w:p>
-    <w:p>
-      <w:pPr>
-        <w:pStyle w:val="ListParagraph"/>
-        <w:numPr>
-          <w:ilvl w:val="1"/>
-          <w:numId w:val="2"/>
-        </w:numPr>
-      </w:pPr>
-      <w:r>
-        <w:t>All changes update the server files</w:t>
-      </w:r>
-    </w:p>
-    <w:p>
-      <w:pPr>
-        <w:pStyle w:val="ListParagraph"/>
-        <w:numPr>
-          <w:ilvl w:val="1"/>
-          <w:numId w:val="2"/>
-        </w:numPr>
-      </w:pPr>
-      <w:r>
-        <w:t xml:space="preserve">Any collisions must be dealt with </w:t>
-      </w:r>
-    </w:p>
-    <w:p>
-      <w:pPr>
-        <w:pStyle w:val="ListParagraph"/>
-        <w:numPr>
-          <w:ilvl w:val="2"/>
-          <w:numId w:val="2"/>
-        </w:numPr>
-      </w:pPr>
-      <w:r>
-        <w:t xml:space="preserve">Decide which takes priority? </w:t>
-      </w:r>
-    </w:p>
-    <w:p>
-      <w:pPr>
-        <w:pStyle w:val="ListParagraph"/>
-        <w:numPr>
-          <w:ilvl w:val="2"/>
-          <w:numId w:val="2"/>
-        </w:numPr>
-      </w:pPr>
-      <w:r>
-        <w:t xml:space="preserve">If there’s a clash discard the mobile? </w:t>
-      </w:r>
-    </w:p>
-    <w:p>
-      <w:pPr>
-        <w:pStyle w:val="ListParagraph"/>
-        <w:numPr>
-          <w:ilvl w:val="2"/>
-          <w:numId w:val="2"/>
-        </w:numPr>
-      </w:pPr>
-      <w:r>
-        <w:t xml:space="preserve">Upload as a different title? </w:t>
-      </w:r>
-    </w:p>
-    <w:p>
-      <w:pPr>
-        <w:pStyle w:val="Heading1"/>
-      </w:pPr>
-      <w:r>
-        <w:t>Design:</w:t>
-      </w:r>
-    </w:p>
-    <w:p>
-      <w:pPr>
-        <w:pStyle w:val="ListParagraph"/>
-        <w:numPr>
-          <w:ilvl w:val="0"/>
-          <w:numId w:val="1"/>
-        </w:numPr>
-      </w:pPr>
-      <w:r>
-        <w:t xml:space="preserve">Main objective: Productivity </w:t>
-      </w:r>
-    </w:p>
-    <w:p>
-      <w:pPr>
-        <w:pStyle w:val="ListParagraph"/>
-        <w:numPr>
-          <w:ilvl w:val="1"/>
-          <w:numId w:val="1"/>
-        </w:numPr>
-      </w:pPr>
-      <w:r>
-        <w:t xml:space="preserve">4 Main parts of the application </w:t>
-      </w:r>
-    </w:p>
-    <w:p>
-      <w:pPr>
-        <w:pStyle w:val="ListParagraph"/>
-        <w:numPr>
-          <w:ilvl w:val="2"/>
-          <w:numId w:val="1"/>
-        </w:numPr>
-      </w:pPr>
-      <w:r>
-        <w:t>Home page</w:t>
-      </w:r>
-    </w:p>
-    <w:p>
-      <w:pPr>
-        <w:pStyle w:val="ListParagraph"/>
-        <w:numPr>
-          <w:ilvl w:val="2"/>
-          <w:numId w:val="1"/>
-        </w:numPr>
-      </w:pPr>
-      <w:r>
-        <w:t>Edit Page</w:t>
-      </w:r>
-    </w:p>
-    <w:p>
-      <w:pPr>
-        <w:pStyle w:val="ListParagraph"/>
-        <w:numPr>
-          <w:ilvl w:val="2"/>
-          <w:numId w:val="1"/>
-        </w:numPr>
-      </w:pPr>
-      <w:r>
-        <w:t>Help Page</w:t>
-      </w:r>
-    </w:p>
-    <w:p>
-      <w:pPr>
-        <w:pStyle w:val="ListParagraph"/>
-        <w:numPr>
-          <w:ilvl w:val="3"/>
-          <w:numId w:val="1"/>
-        </w:numPr>
-      </w:pPr>
-      <w:r>
-        <w:t>Provide Instructions for user, clear up any possible issues</w:t>
-      </w:r>
-    </w:p>
-    <w:p>
-      <w:pPr>
-        <w:pStyle w:val="ListParagraph"/>
-        <w:numPr>
-          <w:ilvl w:val="2"/>
-          <w:numId w:val="1"/>
-        </w:numPr>
-      </w:pPr>
-      <w:r>
-        <w:t>Navigation Bar</w:t>
-      </w:r>
-    </w:p>
-    <w:p>
-      <w:pPr>
-        <w:pStyle w:val="ListParagraph"/>
-        <w:numPr>
-          <w:ilvl w:val="3"/>
-          <w:numId w:val="1"/>
-        </w:numPr>
-      </w:pPr>
-      <w:r>
-        <w:t>Just have links to the previous three pages mentioned</w:t>
-      </w:r>
-    </w:p>
-    <w:p>
-      <w:pPr>
-        <w:pStyle w:val="ListParagraph"/>
-        <w:numPr>
-          <w:ilvl w:val="3"/>
-          <w:numId w:val="1"/>
-        </w:numPr>
-      </w:pPr>
-      <w:r>
-        <w:t>Use navigation tray design</w:t>
-      </w:r>
-    </w:p>
-    <w:p>
-      <w:pPr>
-        <w:pStyle w:val="ListParagraph"/>
-        <w:numPr>
-          <w:ilvl w:val="1"/>
-          <w:numId w:val="1"/>
-        </w:numPr>
-      </w:pPr>
-      <w:r>
-        <w:t>Limit of 2 pages for the main feature</w:t>
-      </w:r>
-    </w:p>
-    <w:p>
-      <w:pPr>
-        <w:pStyle w:val="ListParagraph"/>
-        <w:numPr>
-          <w:ilvl w:val="2"/>
-          <w:numId w:val="1"/>
-        </w:numPr>
-      </w:pPr>
-      <w:r>
-        <w:t>Home page – Display all the files</w:t>
-      </w:r>
-    </w:p>
-    <w:p>
-      <w:pPr>
-        <w:pStyle w:val="ListParagraph"/>
-        <w:numPr>
-          <w:ilvl w:val="2"/>
-          <w:numId w:val="1"/>
-        </w:numPr>
-      </w:pPr>
-      <w:r>
-        <w:t>Edit page – Edit the files selected from the home page</w:t>
-      </w:r>
-    </w:p>
-    <w:p>
-      <w:pPr>
-        <w:pStyle w:val="ListParagraph"/>
-        <w:numPr>
-          <w:ilvl w:val="1"/>
-          <w:numId w:val="1"/>
-        </w:numPr>
-      </w:pPr>
-      <w:r>
-        <w:t xml:space="preserve">Why? </w:t>
-      </w:r>
-    </w:p>
-    <w:p>
-      <w:pPr>
-        <w:pStyle w:val="ListParagraph"/>
-        <w:numPr>
-          <w:ilvl w:val="2"/>
-          <w:numId w:val="1"/>
-        </w:numPr>
-      </w:pPr>
-      <w:r>
-        <w:t xml:space="preserve">Simplicity </w:t>
-      </w:r>
-    </w:p>
-    <w:p>
-      <w:pPr>
-        <w:pStyle w:val="ListParagraph"/>
-        <w:numPr>
-          <w:ilvl w:val="2"/>
-          <w:numId w:val="1"/>
-        </w:numPr>
-      </w:pPr>
-      <w:r>
-        <w:t>Efficiency</w:t>
-      </w:r>
-    </w:p>
-    <w:p>
-      <w:pPr>
-        <w:pStyle w:val="ListParagraph"/>
-        <w:numPr>
-          <w:ilvl w:val="2"/>
-          <w:numId w:val="1"/>
-        </w:numPr>
-      </w:pPr>
-      <w:r>
-        <w:t xml:space="preserve">Aim of the app is to work with files – over complicated pages would be a hinderance </w:t>
-      </w:r>
-    </w:p>
-    <w:p>
-      <w:pPr>
-        <w:pStyle w:val="ListParagraph"/>
-        <w:numPr>
-          <w:ilvl w:val="1"/>
-          <w:numId w:val="1"/>
-        </w:numPr>
-      </w:pPr>
-      <w:r>
-        <w:t>Colour Scheme</w:t>
-      </w:r>
-    </w:p>
-    <w:p>
-      <w:pPr>
-        <w:pStyle w:val="ListParagraph"/>
-        <w:numPr>
-          <w:ilvl w:val="2"/>
-          <w:numId w:val="1"/>
-        </w:numPr>
-      </w:pPr>
-      <w:r>
-        <w:t>Sticking with default android colour scheme</w:t>
-      </w:r>
-    </w:p>
-    <w:p>
-      <w:pPr>
-        <w:pStyle w:val="ListParagraph"/>
-        <w:numPr>
-          <w:ilvl w:val="2"/>
-          <w:numId w:val="1"/>
-        </w:numPr>
-      </w:pPr>
-      <w:r>
-        <w:t>Only sticking to a single colour scheme – don’t want an overly complex design</w:t>
-      </w:r>
-    </w:p>
-    <w:p>
-      <w:pPr>
-        <w:pStyle w:val="ListParagraph"/>
-        <w:numPr>
-          <w:ilvl w:val="0"/>
-          <w:numId w:val="1"/>
-        </w:numPr>
-      </w:pPr>
-      <w:r>
-        <w:t>Home Page</w:t>
-      </w:r>
-    </w:p>
-    <w:p>
-      <w:pPr>
-        <w:pStyle w:val="ListParagraph"/>
-        <w:numPr>
-          <w:ilvl w:val="1"/>
-          <w:numId w:val="1"/>
-        </w:numPr>
-      </w:pPr>
-      <w:r>
-        <w:t>Consist of listview</w:t>
-      </w:r>
-    </w:p>
-    <w:p>
-      <w:pPr>
-        <w:pStyle w:val="ListParagraph"/>
-        <w:numPr>
-          <w:ilvl w:val="2"/>
-          <w:numId w:val="1"/>
-        </w:numPr>
-      </w:pPr>
-      <w:r>
-        <w:t>First line: File name</w:t>
-      </w:r>
-    </w:p>
-    <w:p>
-      <w:pPr>
-        <w:pStyle w:val="ListParagraph"/>
-        <w:numPr>
-          <w:ilvl w:val="2"/>
-          <w:numId w:val="1"/>
-        </w:numPr>
-      </w:pPr>
-      <w:r>
-        <w:t>Second Line: Author</w:t>
-      </w:r>
-    </w:p>
-    <w:p>
-      <w:pPr>
-        <w:pStyle w:val="ListParagraph"/>
-        <w:numPr>
-          <w:ilvl w:val="2"/>
-          <w:numId w:val="1"/>
-        </w:numPr>
-      </w:pPr>
-      <w:r>
-        <w:t>Click on list entry to edit</w:t>
-      </w:r>
-    </w:p>
-    <w:p>
-      <w:pPr>
-        <w:pStyle w:val="ListParagraph"/>
-        <w:numPr>
-          <w:ilvl w:val="0"/>
-          <w:numId w:val="1"/>
-        </w:numPr>
-      </w:pPr>
-      <w:r>
-        <w:t>Edit page</w:t>
-      </w:r>
-      <w:r>
-        <w:t xml:space="preserve"> – Main challenge</w:t>
-      </w:r>
-    </w:p>
-    <w:p>
-      <w:pPr>
-        <w:pStyle w:val="ListParagraph"/>
-        <w:numPr>
-          <w:ilvl w:val="1"/>
-          <w:numId w:val="1"/>
-        </w:numPr>
-      </w:pPr>
-      <w:r>
-        <w:t>Text box where file will be parsed</w:t>
-      </w:r>
-    </w:p>
-    <w:p>
-      <w:pPr>
-        <w:pStyle w:val="ListParagraph"/>
-        <w:numPr>
-          <w:ilvl w:val="1"/>
-          <w:numId w:val="1"/>
-        </w:numPr>
-      </w:pPr>
-      <w:r>
-        <w:t>Changes made in the text box</w:t>
-      </w:r>
-    </w:p>
-    <w:p>
-      <w:pPr>
-        <w:pStyle w:val="ListParagraph"/>
-        <w:numPr>
-          <w:ilvl w:val="1"/>
-          <w:numId w:val="1"/>
-        </w:numPr>
-      </w:pPr>
-      <w:r>
-        <w:t>Press save to use file writer to write into the file the file witch changes</w:t>
-      </w:r>
-    </w:p>
-    <w:p>
-      <w:pPr>
-        <w:pStyle w:val="ListParagraph"/>
-        <w:numPr>
-          <w:ilvl w:val="2"/>
-          <w:numId w:val="1"/>
-        </w:numPr>
-      </w:pPr>
-      <w:r>
         <w:t>Use reader to write the data onto app</w:t>
       </w:r>
     </w:p>

</xml_diff>